<commit_message>
created class diagrams and worked on documentation
</commit_message>
<xml_diff>
--- a/documentation/WissArbeiten_Seminararbeit_20230314-accessible.docx
+++ b/documentation/WissArbeiten_Seminararbeit_20230314-accessible.docx
@@ -79,14 +79,12 @@
           <w:text/>
         </w:sdtPr>
         <w:sdtContent>
-          <w:proofErr w:type="spellStart"/>
           <w:r>
             <w:rPr>
               <w:lang w:val="en-US"/>
             </w:rPr>
             <w:t>Tourplanner</w:t>
           </w:r>
-          <w:proofErr w:type="spellEnd"/>
         </w:sdtContent>
       </w:sdt>
     </w:p>
@@ -152,22 +150,7 @@
           <w:lang w:val="en-US"/>
         </w:rPr>
         <w:br/>
-      </w:r>
-      <w:proofErr w:type="spellStart"/>
-      <w:r>
-        <w:rPr>
-          <w:color w:val="auto"/>
-          <w:lang w:val="en-US"/>
-        </w:rPr>
-        <w:t>Wiedermann</w:t>
-      </w:r>
-      <w:proofErr w:type="spellEnd"/>
-      <w:r>
-        <w:rPr>
-          <w:color w:val="auto"/>
-          <w:lang w:val="en-US"/>
-        </w:rPr>
-        <w:t xml:space="preserve"> Gabriel, if21b006</w:t>
+        <w:t>Wiedermann Gabriel, if21b006</w:t>
       </w:r>
     </w:p>
     <w:bookmarkEnd w:id="0"/>
@@ -214,21 +197,7 @@
         <w:rPr>
           <w:lang w:val="en-US"/>
         </w:rPr>
-        <w:t xml:space="preserve">Application Features – UML </w:t>
-      </w:r>
-      <w:proofErr w:type="spellStart"/>
-      <w:r>
-        <w:rPr>
-          <w:lang w:val="en-US"/>
-        </w:rPr>
-        <w:t>Usecase</w:t>
-      </w:r>
-      <w:proofErr w:type="spellEnd"/>
-      <w:r>
-        <w:rPr>
-          <w:lang w:val="en-US"/>
-        </w:rPr>
-        <w:t xml:space="preserve"> diagram</w:t>
+        <w:t>Application Features – UML Usecase diagram</w:t>
       </w:r>
     </w:p>
     <w:p>
@@ -308,10 +277,60 @@
     </w:p>
     <w:p>
       <w:pPr>
+        <w:pStyle w:val="berschrift3"/>
         <w:rPr>
           <w:lang w:val="en-US"/>
         </w:rPr>
       </w:pPr>
+      <w:r>
+        <w:rPr>
+          <w:lang w:val="en-US"/>
+        </w:rPr>
+        <w:t>UI</w:t>
+      </w:r>
+    </w:p>
+    <w:p>
+      <w:pPr>
+        <w:pStyle w:val="Listenabsatz"/>
+        <w:numPr>
+          <w:ilvl w:val="0"/>
+          <w:numId w:val="48"/>
+        </w:numPr>
+        <w:rPr>
+          <w:lang w:val="en-US"/>
+        </w:rPr>
+      </w:pPr>
+      <w:r>
+        <w:t>UI_ClassDiagram.png</w:t>
+      </w:r>
+    </w:p>
+    <w:p>
+      <w:pPr>
+        <w:rPr>
+          <w:lang w:val="en-US"/>
+        </w:rPr>
+      </w:pPr>
+    </w:p>
+    <w:p>
+      <w:pPr>
+        <w:spacing w:line="240" w:lineRule="auto"/>
+        <w:jc w:val="left"/>
+        <w:rPr>
+          <w:rFonts w:cs="Arial"/>
+          <w:b/>
+          <w:bCs/>
+          <w:iCs/>
+          <w:sz w:val="32"/>
+          <w:szCs w:val="28"/>
+          <w:lang w:val="en-US"/>
+        </w:rPr>
+      </w:pPr>
+      <w:r>
+        <w:rPr>
+          <w:lang w:val="en-US"/>
+        </w:rPr>
+        <w:br w:type="page"/>
+      </w:r>
     </w:p>
     <w:p>
       <w:pPr>
@@ -324,6 +343,7 @@
         <w:rPr>
           <w:lang w:val="en-US"/>
         </w:rPr>
+        <w:lastRenderedPageBreak/>
         <w:t>Sequence diagram</w:t>
       </w:r>
     </w:p>
@@ -338,16 +358,8 @@
         <w:rPr>
           <w:lang w:val="en-US"/>
         </w:rPr>
-        <w:t xml:space="preserve">ER diagram – </w:t>
+        <w:t>ER diagram – database</w:t>
       </w:r>
-      <w:proofErr w:type="gramStart"/>
-      <w:r>
-        <w:rPr>
-          <w:lang w:val="en-US"/>
-        </w:rPr>
-        <w:t>database</w:t>
-      </w:r>
-      <w:proofErr w:type="gramEnd"/>
     </w:p>
     <w:p>
       <w:pPr>
@@ -462,7 +474,6 @@
         <w:rPr>
           <w:lang w:val="en-US"/>
         </w:rPr>
-        <w:lastRenderedPageBreak/>
         <w:t>Git History</w:t>
       </w:r>
     </w:p>
@@ -472,7 +483,7 @@
       <w:footerReference w:type="default" r:id="rId18"/>
       <w:headerReference w:type="first" r:id="rId19"/>
       <w:pgSz w:w="11906" w:h="16838" w:code="9"/>
-      <w:pgMar w:top="2268" w:right="1418" w:bottom="1134" w:left="1418" w:header="709" w:footer="709" w:gutter="0"/>
+      <w:pgMar w:top="720" w:right="720" w:bottom="720" w:left="720" w:header="709" w:footer="709" w:gutter="0"/>
       <w:cols w:space="708"/>
       <w:docGrid w:linePitch="360"/>
     </w:sectPr>
@@ -706,7 +717,7 @@
         <w:lang w:val="en-US" w:eastAsia="en-US"/>
       </w:rPr>
       <w:drawing>
-        <wp:anchor distT="0" distB="0" distL="114300" distR="114300" simplePos="0" relativeHeight="251660288" behindDoc="1" locked="0" layoutInCell="1" allowOverlap="1" wp14:anchorId="6A13FB51" wp14:editId="05E48E3F">
+        <wp:anchor distT="0" distB="0" distL="114300" distR="114300" simplePos="0" relativeHeight="251659264" behindDoc="1" locked="0" layoutInCell="1" allowOverlap="1" wp14:anchorId="6A13FB51" wp14:editId="05E48E3F">
           <wp:simplePos x="0" y="0"/>
           <wp:positionH relativeFrom="column">
             <wp:posOffset>-891540</wp:posOffset>
@@ -2497,6 +2508,118 @@
     </w:lvl>
   </w:abstractNum>
   <w:abstractNum w:abstractNumId="13" w15:restartNumberingAfterBreak="0">
+    <w:nsid w:val="2523583A"/>
+    <w:multiLevelType w:val="hybridMultilevel"/>
+    <w:tmpl w:val="71C881C2"/>
+    <w:lvl w:ilvl="0" w:tplc="368E52D0">
+      <w:numFmt w:val="bullet"/>
+      <w:lvlText w:val=""/>
+      <w:lvlJc w:val="left"/>
+      <w:pPr>
+        <w:ind w:left="936" w:hanging="360"/>
+      </w:pPr>
+      <w:rPr>
+        <w:rFonts w:ascii="Wingdings" w:eastAsia="Times New Roman" w:hAnsi="Wingdings" w:cs="Times New Roman" w:hint="default"/>
+      </w:rPr>
+    </w:lvl>
+    <w:lvl w:ilvl="1" w:tplc="0C070003" w:tentative="1">
+      <w:start w:val="1"/>
+      <w:numFmt w:val="bullet"/>
+      <w:lvlText w:val="o"/>
+      <w:lvlJc w:val="left"/>
+      <w:pPr>
+        <w:ind w:left="1656" w:hanging="360"/>
+      </w:pPr>
+      <w:rPr>
+        <w:rFonts w:ascii="Courier New" w:hAnsi="Courier New" w:cs="Courier New" w:hint="default"/>
+      </w:rPr>
+    </w:lvl>
+    <w:lvl w:ilvl="2" w:tplc="0C070005" w:tentative="1">
+      <w:start w:val="1"/>
+      <w:numFmt w:val="bullet"/>
+      <w:lvlText w:val=""/>
+      <w:lvlJc w:val="left"/>
+      <w:pPr>
+        <w:ind w:left="2376" w:hanging="360"/>
+      </w:pPr>
+      <w:rPr>
+        <w:rFonts w:ascii="Wingdings" w:hAnsi="Wingdings" w:hint="default"/>
+      </w:rPr>
+    </w:lvl>
+    <w:lvl w:ilvl="3" w:tplc="0C070001" w:tentative="1">
+      <w:start w:val="1"/>
+      <w:numFmt w:val="bullet"/>
+      <w:lvlText w:val=""/>
+      <w:lvlJc w:val="left"/>
+      <w:pPr>
+        <w:ind w:left="3096" w:hanging="360"/>
+      </w:pPr>
+      <w:rPr>
+        <w:rFonts w:ascii="Symbol" w:hAnsi="Symbol" w:hint="default"/>
+      </w:rPr>
+    </w:lvl>
+    <w:lvl w:ilvl="4" w:tplc="0C070003" w:tentative="1">
+      <w:start w:val="1"/>
+      <w:numFmt w:val="bullet"/>
+      <w:lvlText w:val="o"/>
+      <w:lvlJc w:val="left"/>
+      <w:pPr>
+        <w:ind w:left="3816" w:hanging="360"/>
+      </w:pPr>
+      <w:rPr>
+        <w:rFonts w:ascii="Courier New" w:hAnsi="Courier New" w:cs="Courier New" w:hint="default"/>
+      </w:rPr>
+    </w:lvl>
+    <w:lvl w:ilvl="5" w:tplc="0C070005" w:tentative="1">
+      <w:start w:val="1"/>
+      <w:numFmt w:val="bullet"/>
+      <w:lvlText w:val=""/>
+      <w:lvlJc w:val="left"/>
+      <w:pPr>
+        <w:ind w:left="4536" w:hanging="360"/>
+      </w:pPr>
+      <w:rPr>
+        <w:rFonts w:ascii="Wingdings" w:hAnsi="Wingdings" w:hint="default"/>
+      </w:rPr>
+    </w:lvl>
+    <w:lvl w:ilvl="6" w:tplc="0C070001" w:tentative="1">
+      <w:start w:val="1"/>
+      <w:numFmt w:val="bullet"/>
+      <w:lvlText w:val=""/>
+      <w:lvlJc w:val="left"/>
+      <w:pPr>
+        <w:ind w:left="5256" w:hanging="360"/>
+      </w:pPr>
+      <w:rPr>
+        <w:rFonts w:ascii="Symbol" w:hAnsi="Symbol" w:hint="default"/>
+      </w:rPr>
+    </w:lvl>
+    <w:lvl w:ilvl="7" w:tplc="0C070003" w:tentative="1">
+      <w:start w:val="1"/>
+      <w:numFmt w:val="bullet"/>
+      <w:lvlText w:val="o"/>
+      <w:lvlJc w:val="left"/>
+      <w:pPr>
+        <w:ind w:left="5976" w:hanging="360"/>
+      </w:pPr>
+      <w:rPr>
+        <w:rFonts w:ascii="Courier New" w:hAnsi="Courier New" w:cs="Courier New" w:hint="default"/>
+      </w:rPr>
+    </w:lvl>
+    <w:lvl w:ilvl="8" w:tplc="0C070005" w:tentative="1">
+      <w:start w:val="1"/>
+      <w:numFmt w:val="bullet"/>
+      <w:lvlText w:val=""/>
+      <w:lvlJc w:val="left"/>
+      <w:pPr>
+        <w:ind w:left="6696" w:hanging="360"/>
+      </w:pPr>
+      <w:rPr>
+        <w:rFonts w:ascii="Wingdings" w:hAnsi="Wingdings" w:hint="default"/>
+      </w:rPr>
+    </w:lvl>
+  </w:abstractNum>
+  <w:abstractNum w:abstractNumId="14" w15:restartNumberingAfterBreak="0">
     <w:nsid w:val="26CA4575"/>
     <w:multiLevelType w:val="hybridMultilevel"/>
     <w:tmpl w:val="A2AAD0F2"/>
@@ -2587,7 +2710,7 @@
       </w:pPr>
     </w:lvl>
   </w:abstractNum>
-  <w:abstractNum w:abstractNumId="14" w15:restartNumberingAfterBreak="0">
+  <w:abstractNum w:abstractNumId="15" w15:restartNumberingAfterBreak="0">
     <w:nsid w:val="28F20231"/>
     <w:multiLevelType w:val="multilevel"/>
     <w:tmpl w:val="2A8C83E6"/>
@@ -2727,7 +2850,7 @@
       </w:rPr>
     </w:lvl>
   </w:abstractNum>
-  <w:abstractNum w:abstractNumId="15" w15:restartNumberingAfterBreak="0">
+  <w:abstractNum w:abstractNumId="16" w15:restartNumberingAfterBreak="0">
     <w:nsid w:val="2B260094"/>
     <w:multiLevelType w:val="multilevel"/>
     <w:tmpl w:val="0407001D"/>
@@ -2840,7 +2963,7 @@
       </w:pPr>
     </w:lvl>
   </w:abstractNum>
-  <w:abstractNum w:abstractNumId="16" w15:restartNumberingAfterBreak="0">
+  <w:abstractNum w:abstractNumId="17" w15:restartNumberingAfterBreak="0">
     <w:nsid w:val="2BF20E0D"/>
     <w:multiLevelType w:val="multilevel"/>
     <w:tmpl w:val="84BA47CE"/>
@@ -2980,7 +3103,7 @@
       </w:rPr>
     </w:lvl>
   </w:abstractNum>
-  <w:abstractNum w:abstractNumId="17" w15:restartNumberingAfterBreak="0">
+  <w:abstractNum w:abstractNumId="18" w15:restartNumberingAfterBreak="0">
     <w:nsid w:val="2D0717CC"/>
     <w:multiLevelType w:val="multilevel"/>
     <w:tmpl w:val="B472E9D6"/>
@@ -3140,7 +3263,7 @@
       </w:rPr>
     </w:lvl>
   </w:abstractNum>
-  <w:abstractNum w:abstractNumId="18" w15:restartNumberingAfterBreak="0">
+  <w:abstractNum w:abstractNumId="19" w15:restartNumberingAfterBreak="0">
     <w:nsid w:val="2F992CFD"/>
     <w:multiLevelType w:val="multilevel"/>
     <w:tmpl w:val="0407001D"/>
@@ -3253,7 +3376,7 @@
       </w:pPr>
     </w:lvl>
   </w:abstractNum>
-  <w:abstractNum w:abstractNumId="19" w15:restartNumberingAfterBreak="0">
+  <w:abstractNum w:abstractNumId="20" w15:restartNumberingAfterBreak="0">
     <w:nsid w:val="35D453C3"/>
     <w:multiLevelType w:val="multilevel"/>
     <w:tmpl w:val="9C7607C8"/>
@@ -3401,7 +3524,7 @@
       </w:rPr>
     </w:lvl>
   </w:abstractNum>
-  <w:abstractNum w:abstractNumId="20" w15:restartNumberingAfterBreak="0">
+  <w:abstractNum w:abstractNumId="21" w15:restartNumberingAfterBreak="0">
     <w:nsid w:val="36A75515"/>
     <w:multiLevelType w:val="multilevel"/>
     <w:tmpl w:val="3E3289A4"/>
@@ -3576,7 +3699,7 @@
       </w:rPr>
     </w:lvl>
   </w:abstractNum>
-  <w:abstractNum w:abstractNumId="21" w15:restartNumberingAfterBreak="0">
+  <w:abstractNum w:abstractNumId="22" w15:restartNumberingAfterBreak="0">
     <w:nsid w:val="37F023DE"/>
     <w:multiLevelType w:val="multilevel"/>
     <w:tmpl w:val="B472E9D6"/>
@@ -3736,7 +3859,7 @@
       </w:rPr>
     </w:lvl>
   </w:abstractNum>
-  <w:abstractNum w:abstractNumId="22" w15:restartNumberingAfterBreak="0">
+  <w:abstractNum w:abstractNumId="23" w15:restartNumberingAfterBreak="0">
     <w:nsid w:val="450F0650"/>
     <w:multiLevelType w:val="multilevel"/>
     <w:tmpl w:val="4FF62258"/>
@@ -3903,7 +4026,7 @@
       </w:rPr>
     </w:lvl>
   </w:abstractNum>
-  <w:abstractNum w:abstractNumId="23" w15:restartNumberingAfterBreak="0">
+  <w:abstractNum w:abstractNumId="24" w15:restartNumberingAfterBreak="0">
     <w:nsid w:val="4DF45229"/>
     <w:multiLevelType w:val="hybridMultilevel"/>
     <w:tmpl w:val="65C244B4"/>
@@ -4077,7 +4200,7 @@
       </w:rPr>
     </w:lvl>
   </w:abstractNum>
-  <w:abstractNum w:abstractNumId="24" w15:restartNumberingAfterBreak="0">
+  <w:abstractNum w:abstractNumId="25" w15:restartNumberingAfterBreak="0">
     <w:nsid w:val="54D66266"/>
     <w:multiLevelType w:val="multilevel"/>
     <w:tmpl w:val="8446E894"/>
@@ -4190,7 +4313,7 @@
       </w:pPr>
     </w:lvl>
   </w:abstractNum>
-  <w:abstractNum w:abstractNumId="25" w15:restartNumberingAfterBreak="0">
+  <w:abstractNum w:abstractNumId="26" w15:restartNumberingAfterBreak="0">
     <w:nsid w:val="58F86073"/>
     <w:multiLevelType w:val="hybridMultilevel"/>
     <w:tmpl w:val="D03AD520"/>
@@ -4342,7 +4465,7 @@
       </w:rPr>
     </w:lvl>
   </w:abstractNum>
-  <w:abstractNum w:abstractNumId="26" w15:restartNumberingAfterBreak="0">
+  <w:abstractNum w:abstractNumId="27" w15:restartNumberingAfterBreak="0">
     <w:nsid w:val="5F1E4226"/>
     <w:multiLevelType w:val="multilevel"/>
     <w:tmpl w:val="8446E894"/>
@@ -4455,7 +4578,7 @@
       </w:pPr>
     </w:lvl>
   </w:abstractNum>
-  <w:abstractNum w:abstractNumId="27" w15:restartNumberingAfterBreak="0">
+  <w:abstractNum w:abstractNumId="28" w15:restartNumberingAfterBreak="0">
     <w:nsid w:val="672C5011"/>
     <w:multiLevelType w:val="multilevel"/>
     <w:tmpl w:val="B472E9D6"/>
@@ -4615,7 +4738,7 @@
       </w:rPr>
     </w:lvl>
   </w:abstractNum>
-  <w:abstractNum w:abstractNumId="28" w15:restartNumberingAfterBreak="0">
+  <w:abstractNum w:abstractNumId="29" w15:restartNumberingAfterBreak="0">
     <w:nsid w:val="682D464C"/>
     <w:multiLevelType w:val="hybridMultilevel"/>
     <w:tmpl w:val="353CAEA0"/>
@@ -4758,7 +4881,7 @@
       </w:rPr>
     </w:lvl>
   </w:abstractNum>
-  <w:abstractNum w:abstractNumId="29" w15:restartNumberingAfterBreak="0">
+  <w:abstractNum w:abstractNumId="30" w15:restartNumberingAfterBreak="0">
     <w:nsid w:val="684B58C6"/>
     <w:multiLevelType w:val="multilevel"/>
     <w:tmpl w:val="BE7C520E"/>
@@ -4935,7 +5058,7 @@
       </w:rPr>
     </w:lvl>
   </w:abstractNum>
-  <w:abstractNum w:abstractNumId="30" w15:restartNumberingAfterBreak="0">
+  <w:abstractNum w:abstractNumId="31" w15:restartNumberingAfterBreak="0">
     <w:nsid w:val="6F8E6712"/>
     <w:multiLevelType w:val="multilevel"/>
     <w:tmpl w:val="4FA4B1CE"/>
@@ -5121,7 +5244,7 @@
       </w:rPr>
     </w:lvl>
   </w:abstractNum>
-  <w:abstractNum w:abstractNumId="31" w15:restartNumberingAfterBreak="0">
+  <w:abstractNum w:abstractNumId="32" w15:restartNumberingAfterBreak="0">
     <w:nsid w:val="799B0742"/>
     <w:multiLevelType w:val="multilevel"/>
     <w:tmpl w:val="73B684A0"/>
@@ -5288,7 +5411,7 @@
       </w:rPr>
     </w:lvl>
   </w:abstractNum>
-  <w:abstractNum w:abstractNumId="32" w15:restartNumberingAfterBreak="0">
+  <w:abstractNum w:abstractNumId="33" w15:restartNumberingAfterBreak="0">
     <w:nsid w:val="7D39428E"/>
     <w:multiLevelType w:val="multilevel"/>
     <w:tmpl w:val="47C6DC7A"/>
@@ -5440,40 +5563,40 @@
     </w:lvl>
   </w:abstractNum>
   <w:num w:numId="1" w16cid:durableId="1210414728">
-    <w:abstractNumId w:val="28"/>
+    <w:abstractNumId w:val="29"/>
   </w:num>
   <w:num w:numId="2" w16cid:durableId="1538084508">
     <w:abstractNumId w:val="10"/>
   </w:num>
   <w:num w:numId="3" w16cid:durableId="292518385">
-    <w:abstractNumId w:val="30"/>
+    <w:abstractNumId w:val="31"/>
   </w:num>
   <w:num w:numId="4" w16cid:durableId="1289895052">
-    <w:abstractNumId w:val="14"/>
+    <w:abstractNumId w:val="15"/>
   </w:num>
   <w:num w:numId="5" w16cid:durableId="146871035">
-    <w:abstractNumId w:val="19"/>
+    <w:abstractNumId w:val="20"/>
   </w:num>
   <w:num w:numId="6" w16cid:durableId="2110615033">
-    <w:abstractNumId w:val="30"/>
+    <w:abstractNumId w:val="31"/>
   </w:num>
   <w:num w:numId="7" w16cid:durableId="1425609799">
     <w:abstractNumId w:val="11"/>
   </w:num>
   <w:num w:numId="8" w16cid:durableId="137382216">
-    <w:abstractNumId w:val="18"/>
+    <w:abstractNumId w:val="19"/>
   </w:num>
   <w:num w:numId="9" w16cid:durableId="1404793223">
-    <w:abstractNumId w:val="20"/>
+    <w:abstractNumId w:val="21"/>
   </w:num>
   <w:num w:numId="10" w16cid:durableId="1130392308">
-    <w:abstractNumId w:val="22"/>
+    <w:abstractNumId w:val="23"/>
   </w:num>
   <w:num w:numId="11" w16cid:durableId="1722555287">
-    <w:abstractNumId w:val="29"/>
+    <w:abstractNumId w:val="30"/>
   </w:num>
   <w:num w:numId="12" w16cid:durableId="1811316400">
-    <w:abstractNumId w:val="15"/>
+    <w:abstractNumId w:val="16"/>
   </w:num>
   <w:num w:numId="13" w16cid:durableId="1997100035">
     <w:abstractNumId w:val="8"/>
@@ -5482,19 +5605,19 @@
     <w:abstractNumId w:val="4"/>
   </w:num>
   <w:num w:numId="15" w16cid:durableId="1034230550">
-    <w:abstractNumId w:val="22"/>
+    <w:abstractNumId w:val="23"/>
   </w:num>
   <w:num w:numId="16" w16cid:durableId="1274438680">
-    <w:abstractNumId w:val="22"/>
+    <w:abstractNumId w:val="23"/>
   </w:num>
   <w:num w:numId="17" w16cid:durableId="323121792">
-    <w:abstractNumId w:val="22"/>
+    <w:abstractNumId w:val="23"/>
   </w:num>
   <w:num w:numId="18" w16cid:durableId="959073619">
-    <w:abstractNumId w:val="22"/>
+    <w:abstractNumId w:val="23"/>
   </w:num>
   <w:num w:numId="19" w16cid:durableId="931667032">
-    <w:abstractNumId w:val="22"/>
+    <w:abstractNumId w:val="23"/>
   </w:num>
   <w:num w:numId="20" w16cid:durableId="111363121">
     <w:abstractNumId w:val="5"/>
@@ -5503,43 +5626,43 @@
     <w:abstractNumId w:val="2"/>
   </w:num>
   <w:num w:numId="22" w16cid:durableId="1509950921">
-    <w:abstractNumId w:val="23"/>
+    <w:abstractNumId w:val="24"/>
   </w:num>
   <w:num w:numId="23" w16cid:durableId="684748703">
-    <w:abstractNumId w:val="17"/>
+    <w:abstractNumId w:val="18"/>
   </w:num>
   <w:num w:numId="24" w16cid:durableId="317806084">
     <w:abstractNumId w:val="3"/>
   </w:num>
   <w:num w:numId="25" w16cid:durableId="1826705644">
-    <w:abstractNumId w:val="27"/>
+    <w:abstractNumId w:val="28"/>
   </w:num>
   <w:num w:numId="26" w16cid:durableId="325326408">
-    <w:abstractNumId w:val="21"/>
+    <w:abstractNumId w:val="22"/>
   </w:num>
   <w:num w:numId="27" w16cid:durableId="1469287">
-    <w:abstractNumId w:val="32"/>
+    <w:abstractNumId w:val="33"/>
   </w:num>
   <w:num w:numId="28" w16cid:durableId="606235128">
-    <w:abstractNumId w:val="25"/>
+    <w:abstractNumId w:val="26"/>
   </w:num>
   <w:num w:numId="29" w16cid:durableId="1962179784">
-    <w:abstractNumId w:val="16"/>
+    <w:abstractNumId w:val="17"/>
   </w:num>
   <w:num w:numId="30" w16cid:durableId="167211037">
-    <w:abstractNumId w:val="30"/>
+    <w:abstractNumId w:val="31"/>
   </w:num>
   <w:num w:numId="31" w16cid:durableId="683944137">
-    <w:abstractNumId w:val="30"/>
+    <w:abstractNumId w:val="31"/>
   </w:num>
   <w:num w:numId="32" w16cid:durableId="126507949">
-    <w:abstractNumId w:val="22"/>
+    <w:abstractNumId w:val="23"/>
   </w:num>
   <w:num w:numId="33" w16cid:durableId="504973862">
-    <w:abstractNumId w:val="30"/>
+    <w:abstractNumId w:val="31"/>
   </w:num>
   <w:num w:numId="34" w16cid:durableId="1077284994">
-    <w:abstractNumId w:val="31"/>
+    <w:abstractNumId w:val="32"/>
   </w:num>
   <w:num w:numId="35" w16cid:durableId="1240947821">
     <w:abstractNumId w:val="6"/>
@@ -5548,28 +5671,28 @@
     <w:abstractNumId w:val="9"/>
   </w:num>
   <w:num w:numId="37" w16cid:durableId="946809341">
-    <w:abstractNumId w:val="22"/>
+    <w:abstractNumId w:val="23"/>
   </w:num>
   <w:num w:numId="38" w16cid:durableId="1982349581">
     <w:abstractNumId w:val="1"/>
   </w:num>
   <w:num w:numId="39" w16cid:durableId="1717243122">
-    <w:abstractNumId w:val="26"/>
+    <w:abstractNumId w:val="27"/>
   </w:num>
   <w:num w:numId="40" w16cid:durableId="1118109740">
-    <w:abstractNumId w:val="24"/>
+    <w:abstractNumId w:val="25"/>
   </w:num>
   <w:num w:numId="41" w16cid:durableId="577598155">
     <w:abstractNumId w:val="0"/>
   </w:num>
   <w:num w:numId="42" w16cid:durableId="1907186981">
-    <w:abstractNumId w:val="30"/>
+    <w:abstractNumId w:val="31"/>
   </w:num>
   <w:num w:numId="43" w16cid:durableId="43528082">
-    <w:abstractNumId w:val="30"/>
+    <w:abstractNumId w:val="31"/>
   </w:num>
   <w:num w:numId="44" w16cid:durableId="428349944">
-    <w:abstractNumId w:val="30"/>
+    <w:abstractNumId w:val="31"/>
   </w:num>
   <w:num w:numId="45" w16cid:durableId="1951012353">
     <w:abstractNumId w:val="7"/>
@@ -5578,6 +5701,9 @@
     <w:abstractNumId w:val="12"/>
   </w:num>
   <w:num w:numId="47" w16cid:durableId="1427312458">
+    <w:abstractNumId w:val="14"/>
+  </w:num>
+  <w:num w:numId="48" w16cid:durableId="1724407617">
     <w:abstractNumId w:val="13"/>
   </w:num>
   <w:numIdMacAtCleanup w:val="3"/>
@@ -6170,7 +6296,6 @@
   <w:style w:type="character" w:default="1" w:styleId="Absatz-Standardschriftart">
     <w:name w:val="Default Paragraph Font"/>
     <w:uiPriority w:val="1"/>
-    <w:semiHidden/>
     <w:unhideWhenUsed/>
   </w:style>
   <w:style w:type="table" w:default="1" w:styleId="NormaleTabelle">
@@ -6718,6 +6843,17 @@
       <w:color w:val="808080"/>
     </w:rPr>
   </w:style>
+  <w:style w:type="paragraph" w:styleId="Listenabsatz">
+    <w:name w:val="List Paragraph"/>
+    <w:basedOn w:val="Standard"/>
+    <w:uiPriority w:val="34"/>
+    <w:qFormat/>
+    <w:rsid w:val="001F5946"/>
+    <w:pPr>
+      <w:ind w:left="720"/>
+      <w:contextualSpacing/>
+    </w:pPr>
+  </w:style>
 </w:styles>
 </file>
 
@@ -6890,8 +7026,8 @@
     <w:rsidRoot w:val="006E4721"/>
     <w:rsid w:val="00187380"/>
     <w:rsid w:val="00422A7F"/>
+    <w:rsid w:val="00557C04"/>
     <w:rsid w:val="006E4721"/>
-    <w:rsid w:val="00D17892"/>
     <w:rsid w:val="00D64F72"/>
     <w:rsid w:val="00EE1B93"/>
   </w:rsids>

</xml_diff>